<commit_message>
Task 10 Report work
</commit_message>
<xml_diff>
--- a/10 - Lab - File Input Output/Task 10 - Report.docx
+++ b/10 - Lab - File Input Output/Task 10 - Report.docx
@@ -3,13 +3,891 @@
 <w:document xmlns:wpc="http://schemas.microsoft.com/office/word/2010/wordprocessingCanvas" xmlns:cx="http://schemas.microsoft.com/office/drawing/2014/chartex" xmlns:cx1="http://schemas.microsoft.com/office/drawing/2015/9/8/chartex" xmlns:cx2="http://schemas.microsoft.com/office/drawing/2015/10/21/chartex" xmlns:cx3="http://schemas.microsoft.com/office/drawing/2016/5/9/chartex" xmlns:cx4="http://schemas.microsoft.com/office/drawing/2016/5/10/chartex" xmlns:cx5="http://schemas.microsoft.com/office/drawing/2016/5/11/chartex" xmlns:cx6="http://schemas.microsoft.com/office/drawing/2016/5/12/chartex" xmlns:cx7="http://schemas.microsoft.com/office/drawing/2016/5/13/chartex" xmlns:cx8="http://schemas.microsoft.com/office/drawing/2016/5/14/chartex" xmlns:mc="http://schemas.openxmlformats.org/markup-compatibility/2006" xmlns:aink="http://schemas.microsoft.com/office/drawing/2016/ink" xmlns:am3d="http://schemas.microsoft.com/office/drawing/2017/model3d" xmlns:o="urn:schemas-microsoft-com:office:office" xmlns:r="http://schemas.openxmlformats.org/officeDocument/2006/relationships" xmlns:m="http://schemas.openxmlformats.org/officeDocument/2006/math" xmlns:v="urn:schemas-microsoft-com:vml" xmlns:wp14="http://schemas.microsoft.com/office/word/2010/wordprocessingDrawing" xmlns:wp="http://schemas.openxmlformats.org/drawingml/2006/wordprocessingDrawing" xmlns:w10="urn:schemas-microsoft-com:office:word" xmlns:w="http://schemas.openxmlformats.org/wordprocessingml/2006/main" xmlns:w14="http://schemas.microsoft.com/office/word/2010/wordml" xmlns:w15="http://schemas.microsoft.com/office/word/2012/wordml" xmlns:w16cex="http://schemas.microsoft.com/office/word/2018/wordml/cex" xmlns:w16cid="http://schemas.microsoft.com/office/word/2016/wordml/cid" xmlns:w16="http://schemas.microsoft.com/office/word/2018/wordml" xmlns:w16sdtdh="http://schemas.microsoft.com/office/word/2020/wordml/sdtdatahash" xmlns:w16se="http://schemas.microsoft.com/office/word/2015/wordml/symex" xmlns:wpg="http://schemas.microsoft.com/office/word/2010/wordprocessingGroup" xmlns:wpi="http://schemas.microsoft.com/office/word/2010/wordprocessingInk" xmlns:wne="http://schemas.microsoft.com/office/word/2006/wordml" xmlns:wps="http://schemas.microsoft.com/office/word/2010/wordprocessingShape" mc:Ignorable="w14 w15 w16se w16cid w16 w16cex w16sdtdh wp14">
   <w:body>
     <w:p>
-      <w:r>
+      <w:pPr>
+        <w:rPr>
+          <w:b/>
+          <w:bCs/>
+          <w:sz w:val="52"/>
+          <w:szCs w:val="52"/>
+        </w:rPr>
+      </w:pPr>
+      <w:r>
+        <w:rPr>
+          <w:b/>
+          <w:bCs/>
+          <w:sz w:val="52"/>
+          <w:szCs w:val="52"/>
+        </w:rPr>
         <w:t>COS30031 - Lab 10</w:t>
       </w:r>
     </w:p>
     <w:p>
-      <w:r>
+      <w:pPr>
+        <w:rPr>
+          <w:b/>
+          <w:bCs/>
+        </w:rPr>
+      </w:pPr>
+      <w:r>
+        <w:rPr>
+          <w:b/>
+          <w:bCs/>
+        </w:rPr>
         <w:t>102564760 – Ryan Chessum</w:t>
+      </w:r>
+    </w:p>
+    <w:p>
+      <w:pPr>
+        <w:rPr>
+          <w:b/>
+          <w:bCs/>
+        </w:rPr>
+      </w:pPr>
+    </w:p>
+    <w:p>
+      <w:pPr>
+        <w:rPr>
+          <w:b/>
+          <w:bCs/>
+        </w:rPr>
+      </w:pPr>
+      <w:r>
+        <w:rPr>
+          <w:b/>
+          <w:bCs/>
+        </w:rPr>
+        <w:t>Part A</w:t>
+      </w:r>
+    </w:p>
+    <w:p>
+      <w:pPr>
+        <w:pStyle w:val="ListParagraph"/>
+        <w:numPr>
+          <w:ilvl w:val="0"/>
+          <w:numId w:val="1"/>
+        </w:numPr>
+      </w:pPr>
+      <w:r>
+        <w:t>Created a struct with data.</w:t>
+      </w:r>
+    </w:p>
+    <w:p>
+      <w:r>
+        <w:rPr>
+          <w:noProof/>
+        </w:rPr>
+        <w:drawing>
+          <wp:inline distT="0" distB="0" distL="0" distR="0" wp14:anchorId="17F414CC" wp14:editId="09CEA16A">
+            <wp:extent cx="4410075" cy="2105025"/>
+            <wp:effectExtent l="0" t="0" r="9525" b="9525"/>
+            <wp:docPr id="2" name="Picture 2" descr="Text&#10;&#10;Description automatically generated"/>
+            <wp:cNvGraphicFramePr>
+              <a:graphicFrameLocks xmlns:a="http://schemas.openxmlformats.org/drawingml/2006/main" noChangeAspect="1"/>
+            </wp:cNvGraphicFramePr>
+            <a:graphic xmlns:a="http://schemas.openxmlformats.org/drawingml/2006/main">
+              <a:graphicData uri="http://schemas.openxmlformats.org/drawingml/2006/picture">
+                <pic:pic xmlns:pic="http://schemas.openxmlformats.org/drawingml/2006/picture">
+                  <pic:nvPicPr>
+                    <pic:cNvPr id="2" name="Picture 2" descr="Text&#10;&#10;Description automatically generated"/>
+                    <pic:cNvPicPr/>
+                  </pic:nvPicPr>
+                  <pic:blipFill>
+                    <a:blip r:embed="rId5"/>
+                    <a:stretch>
+                      <a:fillRect/>
+                    </a:stretch>
+                  </pic:blipFill>
+                  <pic:spPr>
+                    <a:xfrm>
+                      <a:off x="0" y="0"/>
+                      <a:ext cx="4410075" cy="2105025"/>
+                    </a:xfrm>
+                    <a:prstGeom prst="rect">
+                      <a:avLst/>
+                    </a:prstGeom>
+                  </pic:spPr>
+                </pic:pic>
+              </a:graphicData>
+            </a:graphic>
+          </wp:inline>
+        </w:drawing>
+      </w:r>
+    </w:p>
+    <w:p>
+      <w:pPr>
+        <w:pStyle w:val="ListParagraph"/>
+        <w:numPr>
+          <w:ilvl w:val="0"/>
+          <w:numId w:val="1"/>
+        </w:numPr>
+      </w:pPr>
+      <w:r>
+        <w:t>Created an instance of the struct.</w:t>
+      </w:r>
+    </w:p>
+    <w:p>
+      <w:r>
+        <w:rPr>
+          <w:noProof/>
+        </w:rPr>
+        <w:drawing>
+          <wp:inline distT="0" distB="0" distL="0" distR="0" wp14:anchorId="5652BEC3" wp14:editId="3F6D16F5">
+            <wp:extent cx="3743325" cy="1438275"/>
+            <wp:effectExtent l="0" t="0" r="9525" b="9525"/>
+            <wp:docPr id="3" name="Picture 3" descr="Text&#10;&#10;Description automatically generated"/>
+            <wp:cNvGraphicFramePr>
+              <a:graphicFrameLocks xmlns:a="http://schemas.openxmlformats.org/drawingml/2006/main" noChangeAspect="1"/>
+            </wp:cNvGraphicFramePr>
+            <a:graphic xmlns:a="http://schemas.openxmlformats.org/drawingml/2006/main">
+              <a:graphicData uri="http://schemas.openxmlformats.org/drawingml/2006/picture">
+                <pic:pic xmlns:pic="http://schemas.openxmlformats.org/drawingml/2006/picture">
+                  <pic:nvPicPr>
+                    <pic:cNvPr id="3" name="Picture 3" descr="Text&#10;&#10;Description automatically generated"/>
+                    <pic:cNvPicPr/>
+                  </pic:nvPicPr>
+                  <pic:blipFill>
+                    <a:blip r:embed="rId6"/>
+                    <a:stretch>
+                      <a:fillRect/>
+                    </a:stretch>
+                  </pic:blipFill>
+                  <pic:spPr>
+                    <a:xfrm>
+                      <a:off x="0" y="0"/>
+                      <a:ext cx="3743325" cy="1438275"/>
+                    </a:xfrm>
+                    <a:prstGeom prst="rect">
+                      <a:avLst/>
+                    </a:prstGeom>
+                  </pic:spPr>
+                </pic:pic>
+              </a:graphicData>
+            </a:graphic>
+          </wp:inline>
+        </w:drawing>
+      </w:r>
+      <w:r>
+        <w:br/>
+      </w:r>
+    </w:p>
+    <w:p>
+      <w:pPr>
+        <w:pStyle w:val="ListParagraph"/>
+        <w:numPr>
+          <w:ilvl w:val="0"/>
+          <w:numId w:val="1"/>
+        </w:numPr>
+      </w:pPr>
+      <w:r>
+        <w:t>Wrote code to open a binary file and write to it.</w:t>
+      </w:r>
+    </w:p>
+    <w:p>
+      <w:r>
+        <w:rPr>
+          <w:noProof/>
+        </w:rPr>
+        <w:drawing>
+          <wp:inline distT="0" distB="0" distL="0" distR="0" wp14:anchorId="7E05A60D" wp14:editId="39C04546">
+            <wp:extent cx="4705350" cy="2209800"/>
+            <wp:effectExtent l="0" t="0" r="0" b="0"/>
+            <wp:docPr id="4" name="Picture 4" descr="Text&#10;&#10;Description automatically generated"/>
+            <wp:cNvGraphicFramePr>
+              <a:graphicFrameLocks xmlns:a="http://schemas.openxmlformats.org/drawingml/2006/main" noChangeAspect="1"/>
+            </wp:cNvGraphicFramePr>
+            <a:graphic xmlns:a="http://schemas.openxmlformats.org/drawingml/2006/main">
+              <a:graphicData uri="http://schemas.openxmlformats.org/drawingml/2006/picture">
+                <pic:pic xmlns:pic="http://schemas.openxmlformats.org/drawingml/2006/picture">
+                  <pic:nvPicPr>
+                    <pic:cNvPr id="4" name="Picture 4" descr="Text&#10;&#10;Description automatically generated"/>
+                    <pic:cNvPicPr/>
+                  </pic:nvPicPr>
+                  <pic:blipFill>
+                    <a:blip r:embed="rId7"/>
+                    <a:stretch>
+                      <a:fillRect/>
+                    </a:stretch>
+                  </pic:blipFill>
+                  <pic:spPr>
+                    <a:xfrm>
+                      <a:off x="0" y="0"/>
+                      <a:ext cx="4705350" cy="2209800"/>
+                    </a:xfrm>
+                    <a:prstGeom prst="rect">
+                      <a:avLst/>
+                    </a:prstGeom>
+                  </pic:spPr>
+                </pic:pic>
+              </a:graphicData>
+            </a:graphic>
+          </wp:inline>
+        </w:drawing>
+      </w:r>
+    </w:p>
+    <w:p>
+      <w:r>
+        <w:br w:type="page"/>
+      </w:r>
+    </w:p>
+    <w:p>
+      <w:pPr>
+        <w:rPr>
+          <w:rStyle w:val="textlayer--absolute"/>
+          <w:rFonts w:ascii="Arial" w:hAnsi="Arial" w:cs="Arial"/>
+          <w:color w:val="70AD47" w:themeColor="accent6"/>
+          <w:sz w:val="23"/>
+          <w:szCs w:val="23"/>
+        </w:rPr>
+      </w:pPr>
+      <w:r>
+        <w:rPr>
+          <w:rStyle w:val="textlayer--absolute"/>
+          <w:rFonts w:ascii="Arial" w:hAnsi="Arial" w:cs="Arial"/>
+          <w:color w:val="70AD47" w:themeColor="accent6"/>
+          <w:sz w:val="23"/>
+          <w:szCs w:val="23"/>
+        </w:rPr>
+        <w:lastRenderedPageBreak/>
+        <w:t>Q: There are different file open modes: What are they?</w:t>
+      </w:r>
+    </w:p>
+    <w:p>
+      <w:r>
+        <w:rPr>
+          <w:noProof/>
+        </w:rPr>
+        <w:drawing>
+          <wp:inline distT="0" distB="0" distL="0" distR="0" wp14:anchorId="233B16C5" wp14:editId="56428846">
+            <wp:extent cx="5731510" cy="1493520"/>
+            <wp:effectExtent l="0" t="0" r="2540" b="0"/>
+            <wp:docPr id="5" name="Picture 5" descr="Table&#10;&#10;Description automatically generated"/>
+            <wp:cNvGraphicFramePr>
+              <a:graphicFrameLocks xmlns:a="http://schemas.openxmlformats.org/drawingml/2006/main" noChangeAspect="1"/>
+            </wp:cNvGraphicFramePr>
+            <a:graphic xmlns:a="http://schemas.openxmlformats.org/drawingml/2006/main">
+              <a:graphicData uri="http://schemas.openxmlformats.org/drawingml/2006/picture">
+                <pic:pic xmlns:pic="http://schemas.openxmlformats.org/drawingml/2006/picture">
+                  <pic:nvPicPr>
+                    <pic:cNvPr id="5" name="Picture 5" descr="Table&#10;&#10;Description automatically generated"/>
+                    <pic:cNvPicPr/>
+                  </pic:nvPicPr>
+                  <pic:blipFill>
+                    <a:blip r:embed="rId8"/>
+                    <a:stretch>
+                      <a:fillRect/>
+                    </a:stretch>
+                  </pic:blipFill>
+                  <pic:spPr>
+                    <a:xfrm>
+                      <a:off x="0" y="0"/>
+                      <a:ext cx="5731510" cy="1493520"/>
+                    </a:xfrm>
+                    <a:prstGeom prst="rect">
+                      <a:avLst/>
+                    </a:prstGeom>
+                  </pic:spPr>
+                </pic:pic>
+              </a:graphicData>
+            </a:graphic>
+          </wp:inline>
+        </w:drawing>
+      </w:r>
+    </w:p>
+    <w:p>
+      <w:r>
+        <w:t xml:space="preserve">(table from: </w:t>
+      </w:r>
+      <w:hyperlink r:id="rId9" w:history="1">
+        <w:r>
+          <w:rPr>
+            <w:rStyle w:val="Hyperlink"/>
+          </w:rPr>
+          <w:t>https://www.cplusplus.com/reference/fstream/fstream/open/</w:t>
+        </w:r>
+      </w:hyperlink>
+      <w:r>
+        <w:t>)</w:t>
+      </w:r>
+    </w:p>
+    <w:p/>
+    <w:p>
+      <w:r>
+        <w:t>in -&gt; open file for reading</w:t>
+      </w:r>
+    </w:p>
+    <w:p>
+      <w:r>
+        <w:t>out -&gt; open file for writing</w:t>
+      </w:r>
+    </w:p>
+    <w:p>
+      <w:r>
+        <w:t>binary -&gt; performs operations in binary</w:t>
+      </w:r>
+    </w:p>
+    <w:p>
+      <w:r>
+        <w:t>ate -&gt; output position starts at the end of the file</w:t>
+      </w:r>
+    </w:p>
+    <w:p>
+      <w:r>
+        <w:t>app -&gt; operations happen at the end of the file</w:t>
+      </w:r>
+    </w:p>
+    <w:p>
+      <w:r>
+        <w:t>trunc -&gt; discards the content within the file before performing operations</w:t>
+      </w:r>
+    </w:p>
+    <w:p/>
+    <w:p>
+      <w:r>
+        <w:t>(</w:t>
+      </w:r>
+      <w:r>
+        <w:t>The</w:t>
+      </w:r>
+      <w:r>
+        <w:t xml:space="preserve"> difference between ate and app are that ate sets the </w:t>
+      </w:r>
+      <w:r>
+        <w:t>write position to the end upon opening the file while app sets it to the end before each operation.)</w:t>
+      </w:r>
+    </w:p>
+    <w:p/>
+    <w:p>
+      <w:pPr>
+        <w:rPr>
+          <w:color w:val="70AD47" w:themeColor="accent6"/>
+        </w:rPr>
+      </w:pPr>
+      <w:r>
+        <w:rPr>
+          <w:rStyle w:val="textlayer--absolute"/>
+          <w:rFonts w:ascii="Arial" w:hAnsi="Arial" w:cs="Arial"/>
+          <w:color w:val="70AD47" w:themeColor="accent6"/>
+          <w:sz w:val="23"/>
+          <w:szCs w:val="23"/>
+        </w:rPr>
+        <w:t>Q: What happens if you don’t “close” the file? Is it something we need to worry about?</w:t>
+      </w:r>
+    </w:p>
+    <w:p>
+      <w:r>
+        <w:t xml:space="preserve">There is a very, very small chance it could corrupt the file but otherwise the file stream will go out of scope and the file will be closed automatically. </w:t>
+      </w:r>
+      <w:r>
+        <w:t xml:space="preserve">So if we forget it we probably don’t need to worry too much. </w:t>
+      </w:r>
+      <w:r>
+        <w:t>Despite it normally being fine, it is best to remember to close it. If you are writing to too many</w:t>
+      </w:r>
+      <w:r>
+        <w:t xml:space="preserve"> open</w:t>
+      </w:r>
+      <w:r>
+        <w:t xml:space="preserve"> files at once your program can crash </w:t>
+      </w:r>
+      <w:r>
+        <w:t>or fail to open more files when you need to</w:t>
+      </w:r>
+      <w:r>
+        <w:t xml:space="preserve">. </w:t>
+      </w:r>
+    </w:p>
+    <w:p/>
+    <w:p/>
+    <w:p>
+      <w:pPr>
+        <w:pStyle w:val="ListParagraph"/>
+        <w:numPr>
+          <w:ilvl w:val="0"/>
+          <w:numId w:val="1"/>
+        </w:numPr>
+      </w:pPr>
+      <w:r>
+        <w:t>Code runs and file was created</w:t>
+      </w:r>
+    </w:p>
+    <w:p>
+      <w:r>
+        <w:rPr>
+          <w:noProof/>
+        </w:rPr>
+        <w:drawing>
+          <wp:inline distT="0" distB="0" distL="0" distR="0" wp14:anchorId="4427E62B" wp14:editId="7ACC4433">
+            <wp:extent cx="4105275" cy="1224851"/>
+            <wp:effectExtent l="0" t="0" r="0" b="0"/>
+            <wp:docPr id="7" name="Picture 7" descr="Graphical user interface&#10;&#10;Description automatically generated"/>
+            <wp:cNvGraphicFramePr>
+              <a:graphicFrameLocks xmlns:a="http://schemas.openxmlformats.org/drawingml/2006/main" noChangeAspect="1"/>
+            </wp:cNvGraphicFramePr>
+            <a:graphic xmlns:a="http://schemas.openxmlformats.org/drawingml/2006/main">
+              <a:graphicData uri="http://schemas.openxmlformats.org/drawingml/2006/picture">
+                <pic:pic xmlns:pic="http://schemas.openxmlformats.org/drawingml/2006/picture">
+                  <pic:nvPicPr>
+                    <pic:cNvPr id="7" name="Picture 7" descr="Graphical user interface&#10;&#10;Description automatically generated"/>
+                    <pic:cNvPicPr/>
+                  </pic:nvPicPr>
+                  <pic:blipFill>
+                    <a:blip r:embed="rId10"/>
+                    <a:stretch>
+                      <a:fillRect/>
+                    </a:stretch>
+                  </pic:blipFill>
+                  <pic:spPr>
+                    <a:xfrm>
+                      <a:off x="0" y="0"/>
+                      <a:ext cx="4115445" cy="1227885"/>
+                    </a:xfrm>
+                    <a:prstGeom prst="rect">
+                      <a:avLst/>
+                    </a:prstGeom>
+                  </pic:spPr>
+                </pic:pic>
+              </a:graphicData>
+            </a:graphic>
+          </wp:inline>
+        </w:drawing>
+      </w:r>
+    </w:p>
+    <w:p>
+      <w:pPr>
+        <w:pStyle w:val="ListParagraph"/>
+        <w:numPr>
+          <w:ilvl w:val="0"/>
+          <w:numId w:val="1"/>
+        </w:numPr>
+      </w:pPr>
+      <w:r>
+        <w:lastRenderedPageBreak/>
+        <w:t>Stuff is being written to the file. The hex viewing program I am using even confirms it’s what I put in.</w:t>
+      </w:r>
+    </w:p>
+    <w:p>
+      <w:r>
+        <w:rPr>
+          <w:noProof/>
+        </w:rPr>
+        <w:drawing>
+          <wp:inline distT="0" distB="0" distL="0" distR="0" wp14:anchorId="20EAB341" wp14:editId="6EAB550B">
+            <wp:extent cx="5731510" cy="638810"/>
+            <wp:effectExtent l="0" t="0" r="2540" b="8890"/>
+            <wp:docPr id="1" name="Picture 1"/>
+            <wp:cNvGraphicFramePr>
+              <a:graphicFrameLocks xmlns:a="http://schemas.openxmlformats.org/drawingml/2006/main" noChangeAspect="1"/>
+            </wp:cNvGraphicFramePr>
+            <a:graphic xmlns:a="http://schemas.openxmlformats.org/drawingml/2006/main">
+              <a:graphicData uri="http://schemas.openxmlformats.org/drawingml/2006/picture">
+                <pic:pic xmlns:pic="http://schemas.openxmlformats.org/drawingml/2006/picture">
+                  <pic:nvPicPr>
+                    <pic:cNvPr id="1" name=""/>
+                    <pic:cNvPicPr/>
+                  </pic:nvPicPr>
+                  <pic:blipFill>
+                    <a:blip r:embed="rId11"/>
+                    <a:stretch>
+                      <a:fillRect/>
+                    </a:stretch>
+                  </pic:blipFill>
+                  <pic:spPr>
+                    <a:xfrm>
+                      <a:off x="0" y="0"/>
+                      <a:ext cx="5731510" cy="638810"/>
+                    </a:xfrm>
+                    <a:prstGeom prst="rect">
+                      <a:avLst/>
+                    </a:prstGeom>
+                  </pic:spPr>
+                </pic:pic>
+              </a:graphicData>
+            </a:graphic>
+          </wp:inline>
+        </w:drawing>
+      </w:r>
+    </w:p>
+    <w:p>
+      <w:pPr>
+        <w:rPr>
+          <w:rStyle w:val="textlayer--absolute"/>
+          <w:rFonts w:ascii="Arial" w:hAnsi="Arial" w:cs="Arial"/>
+          <w:color w:val="70AD47" w:themeColor="accent6"/>
+          <w:sz w:val="23"/>
+          <w:szCs w:val="23"/>
+        </w:rPr>
+      </w:pPr>
+      <w:r>
+        <w:rPr>
+          <w:rStyle w:val="textlayer--absolute"/>
+          <w:rFonts w:ascii="Arial" w:hAnsi="Arial" w:cs="Arial"/>
+          <w:color w:val="70AD47" w:themeColor="accent6"/>
+          <w:sz w:val="23"/>
+          <w:szCs w:val="23"/>
+        </w:rPr>
+        <w:t>Q: How many bytes are in the file? Is this expected based on the size of the variable types?</w:t>
+      </w:r>
+    </w:p>
+    <w:p>
+      <w:pPr>
+        <w:rPr>
+          <w:color w:val="70AD47" w:themeColor="accent6"/>
+        </w:rPr>
+      </w:pPr>
+      <w:r>
+        <w:rPr>
+          <w:noProof/>
+        </w:rPr>
+        <w:drawing>
+          <wp:inline distT="0" distB="0" distL="0" distR="0" wp14:anchorId="78B238D9" wp14:editId="683BE2E0">
+            <wp:extent cx="2085975" cy="276225"/>
+            <wp:effectExtent l="0" t="0" r="9525" b="9525"/>
+            <wp:docPr id="8" name="Picture 8"/>
+            <wp:cNvGraphicFramePr>
+              <a:graphicFrameLocks xmlns:a="http://schemas.openxmlformats.org/drawingml/2006/main" noChangeAspect="1"/>
+            </wp:cNvGraphicFramePr>
+            <a:graphic xmlns:a="http://schemas.openxmlformats.org/drawingml/2006/main">
+              <a:graphicData uri="http://schemas.openxmlformats.org/drawingml/2006/picture">
+                <pic:pic xmlns:pic="http://schemas.openxmlformats.org/drawingml/2006/picture">
+                  <pic:nvPicPr>
+                    <pic:cNvPr id="1" name=""/>
+                    <pic:cNvPicPr/>
+                  </pic:nvPicPr>
+                  <pic:blipFill>
+                    <a:blip r:embed="rId12"/>
+                    <a:stretch>
+                      <a:fillRect/>
+                    </a:stretch>
+                  </pic:blipFill>
+                  <pic:spPr>
+                    <a:xfrm>
+                      <a:off x="0" y="0"/>
+                      <a:ext cx="2085975" cy="276225"/>
+                    </a:xfrm>
+                    <a:prstGeom prst="rect">
+                      <a:avLst/>
+                    </a:prstGeom>
+                  </pic:spPr>
+                </pic:pic>
+              </a:graphicData>
+            </a:graphic>
+          </wp:inline>
+        </w:drawing>
+      </w:r>
+    </w:p>
+    <w:p>
+      <w:r>
+        <w:t>It’s 5 bytes. It seems that it saved each value as a char the way I saved to the file initially so I has 1 byte for each character saved in the file.</w:t>
+      </w:r>
+    </w:p>
+    <w:p>
+      <w:r>
+        <w:t>To specify the type write the code like this</w:t>
+      </w:r>
+      <w:r>
+        <w:t>.</w:t>
+      </w:r>
+    </w:p>
+    <w:p>
+      <w:r>
+        <w:rPr>
+          <w:noProof/>
+        </w:rPr>
+        <w:drawing>
+          <wp:inline distT="0" distB="0" distL="0" distR="0" wp14:anchorId="66EF30B9" wp14:editId="053363C2">
+            <wp:extent cx="5731510" cy="1762760"/>
+            <wp:effectExtent l="0" t="0" r="2540" b="8890"/>
+            <wp:docPr id="9" name="Picture 9" descr="Text&#10;&#10;Description automatically generated"/>
+            <wp:cNvGraphicFramePr>
+              <a:graphicFrameLocks xmlns:a="http://schemas.openxmlformats.org/drawingml/2006/main" noChangeAspect="1"/>
+            </wp:cNvGraphicFramePr>
+            <a:graphic xmlns:a="http://schemas.openxmlformats.org/drawingml/2006/main">
+              <a:graphicData uri="http://schemas.openxmlformats.org/drawingml/2006/picture">
+                <pic:pic xmlns:pic="http://schemas.openxmlformats.org/drawingml/2006/picture">
+                  <pic:nvPicPr>
+                    <pic:cNvPr id="9" name="Picture 9" descr="Text&#10;&#10;Description automatically generated"/>
+                    <pic:cNvPicPr/>
+                  </pic:nvPicPr>
+                  <pic:blipFill>
+                    <a:blip r:embed="rId13"/>
+                    <a:stretch>
+                      <a:fillRect/>
+                    </a:stretch>
+                  </pic:blipFill>
+                  <pic:spPr>
+                    <a:xfrm>
+                      <a:off x="0" y="0"/>
+                      <a:ext cx="5731510" cy="1762760"/>
+                    </a:xfrm>
+                    <a:prstGeom prst="rect">
+                      <a:avLst/>
+                    </a:prstGeom>
+                  </pic:spPr>
+                </pic:pic>
+              </a:graphicData>
+            </a:graphic>
+          </wp:inline>
+        </w:drawing>
+      </w:r>
+    </w:p>
+    <w:p>
+      <w:r>
+        <w:t>Opening the file now gives us this.</w:t>
+      </w:r>
+    </w:p>
+    <w:p>
+      <w:r>
+        <w:rPr>
+          <w:noProof/>
+        </w:rPr>
+        <w:drawing>
+          <wp:inline distT="0" distB="0" distL="0" distR="0" wp14:anchorId="1E0E7DF0" wp14:editId="514311A5">
+            <wp:extent cx="5731510" cy="1109345"/>
+            <wp:effectExtent l="0" t="0" r="2540" b="0"/>
+            <wp:docPr id="10" name="Picture 10" descr="Graphical user interface&#10;&#10;Description automatically generated with low confidence"/>
+            <wp:cNvGraphicFramePr>
+              <a:graphicFrameLocks xmlns:a="http://schemas.openxmlformats.org/drawingml/2006/main" noChangeAspect="1"/>
+            </wp:cNvGraphicFramePr>
+            <a:graphic xmlns:a="http://schemas.openxmlformats.org/drawingml/2006/main">
+              <a:graphicData uri="http://schemas.openxmlformats.org/drawingml/2006/picture">
+                <pic:pic xmlns:pic="http://schemas.openxmlformats.org/drawingml/2006/picture">
+                  <pic:nvPicPr>
+                    <pic:cNvPr id="10" name="Picture 10" descr="Graphical user interface&#10;&#10;Description automatically generated with low confidence"/>
+                    <pic:cNvPicPr/>
+                  </pic:nvPicPr>
+                  <pic:blipFill>
+                    <a:blip r:embed="rId14"/>
+                    <a:stretch>
+                      <a:fillRect/>
+                    </a:stretch>
+                  </pic:blipFill>
+                  <pic:spPr>
+                    <a:xfrm>
+                      <a:off x="0" y="0"/>
+                      <a:ext cx="5731510" cy="1109345"/>
+                    </a:xfrm>
+                    <a:prstGeom prst="rect">
+                      <a:avLst/>
+                    </a:prstGeom>
+                  </pic:spPr>
+                </pic:pic>
+              </a:graphicData>
+            </a:graphic>
+          </wp:inline>
+        </w:drawing>
+      </w:r>
+    </w:p>
+    <w:p>
+      <w:r>
+        <w:t>The hex viewer can’t really tell us what the text is right away. It got ‘a’ right though.</w:t>
+      </w:r>
+    </w:p>
+    <w:p>
+      <w:r>
+        <w:t>If we check each chunk of data we can see it</w:t>
+      </w:r>
+      <w:r>
+        <w:t xml:space="preserve"> would be as the appropriate data type</w:t>
+      </w:r>
+      <w:r>
+        <w:t>.</w:t>
+      </w:r>
+    </w:p>
+    <w:p>
+      <w:r>
+        <w:rPr>
+          <w:noProof/>
+        </w:rPr>
+        <w:lastRenderedPageBreak/>
+        <w:drawing>
+          <wp:inline distT="0" distB="0" distL="0" distR="0" wp14:anchorId="191F2E65" wp14:editId="2593D228">
+            <wp:extent cx="5731510" cy="4639945"/>
+            <wp:effectExtent l="0" t="0" r="2540" b="8255"/>
+            <wp:docPr id="11" name="Picture 11" descr="Graphical user interface, application, table&#10;&#10;Description automatically generated"/>
+            <wp:cNvGraphicFramePr>
+              <a:graphicFrameLocks xmlns:a="http://schemas.openxmlformats.org/drawingml/2006/main" noChangeAspect="1"/>
+            </wp:cNvGraphicFramePr>
+            <a:graphic xmlns:a="http://schemas.openxmlformats.org/drawingml/2006/main">
+              <a:graphicData uri="http://schemas.openxmlformats.org/drawingml/2006/picture">
+                <pic:pic xmlns:pic="http://schemas.openxmlformats.org/drawingml/2006/picture">
+                  <pic:nvPicPr>
+                    <pic:cNvPr id="11" name="Picture 11" descr="Graphical user interface, application, table&#10;&#10;Description automatically generated"/>
+                    <pic:cNvPicPr/>
+                  </pic:nvPicPr>
+                  <pic:blipFill>
+                    <a:blip r:embed="rId15"/>
+                    <a:stretch>
+                      <a:fillRect/>
+                    </a:stretch>
+                  </pic:blipFill>
+                  <pic:spPr>
+                    <a:xfrm>
+                      <a:off x="0" y="0"/>
+                      <a:ext cx="5731510" cy="4639945"/>
+                    </a:xfrm>
+                    <a:prstGeom prst="rect">
+                      <a:avLst/>
+                    </a:prstGeom>
+                  </pic:spPr>
+                </pic:pic>
+              </a:graphicData>
+            </a:graphic>
+          </wp:inline>
+        </w:drawing>
+      </w:r>
+    </w:p>
+    <w:p>
+      <w:r>
+        <w:t>The int we used must have been a 32 bit integer as it takes up 4 bytes.</w:t>
+      </w:r>
+    </w:p>
+    <w:p>
+      <w:r>
+        <w:rPr>
+          <w:noProof/>
+        </w:rPr>
+        <w:lastRenderedPageBreak/>
+        <w:drawing>
+          <wp:inline distT="0" distB="0" distL="0" distR="0" wp14:anchorId="30B0D500" wp14:editId="51020C6F">
+            <wp:extent cx="5238750" cy="4242772"/>
+            <wp:effectExtent l="0" t="0" r="0" b="5715"/>
+            <wp:docPr id="12" name="Picture 12" descr="Graphical user interface, application, table&#10;&#10;Description automatically generated"/>
+            <wp:cNvGraphicFramePr>
+              <a:graphicFrameLocks xmlns:a="http://schemas.openxmlformats.org/drawingml/2006/main" noChangeAspect="1"/>
+            </wp:cNvGraphicFramePr>
+            <a:graphic xmlns:a="http://schemas.openxmlformats.org/drawingml/2006/main">
+              <a:graphicData uri="http://schemas.openxmlformats.org/drawingml/2006/picture">
+                <pic:pic xmlns:pic="http://schemas.openxmlformats.org/drawingml/2006/picture">
+                  <pic:nvPicPr>
+                    <pic:cNvPr id="12" name="Picture 12" descr="Graphical user interface, application, table&#10;&#10;Description automatically generated"/>
+                    <pic:cNvPicPr/>
+                  </pic:nvPicPr>
+                  <pic:blipFill>
+                    <a:blip r:embed="rId16"/>
+                    <a:stretch>
+                      <a:fillRect/>
+                    </a:stretch>
+                  </pic:blipFill>
+                  <pic:spPr>
+                    <a:xfrm>
+                      <a:off x="0" y="0"/>
+                      <a:ext cx="5249639" cy="4251591"/>
+                    </a:xfrm>
+                    <a:prstGeom prst="rect">
+                      <a:avLst/>
+                    </a:prstGeom>
+                  </pic:spPr>
+                </pic:pic>
+              </a:graphicData>
+            </a:graphic>
+          </wp:inline>
+        </w:drawing>
+      </w:r>
+    </w:p>
+    <w:p>
+      <w:r>
+        <w:t>A is still a char so it only takes up 1 byte.</w:t>
+      </w:r>
+    </w:p>
+    <w:p>
+      <w:r>
+        <w:rPr>
+          <w:noProof/>
+        </w:rPr>
+        <w:lastRenderedPageBreak/>
+        <w:drawing>
+          <wp:inline distT="0" distB="0" distL="0" distR="0" wp14:anchorId="4F7C35D5" wp14:editId="44FF1E7E">
+            <wp:extent cx="5731510" cy="4521200"/>
+            <wp:effectExtent l="0" t="0" r="2540" b="0"/>
+            <wp:docPr id="13" name="Picture 13" descr="Graphical user interface, table&#10;&#10;Description automatically generated"/>
+            <wp:cNvGraphicFramePr>
+              <a:graphicFrameLocks xmlns:a="http://schemas.openxmlformats.org/drawingml/2006/main" noChangeAspect="1"/>
+            </wp:cNvGraphicFramePr>
+            <a:graphic xmlns:a="http://schemas.openxmlformats.org/drawingml/2006/main">
+              <a:graphicData uri="http://schemas.openxmlformats.org/drawingml/2006/picture">
+                <pic:pic xmlns:pic="http://schemas.openxmlformats.org/drawingml/2006/picture">
+                  <pic:nvPicPr>
+                    <pic:cNvPr id="13" name="Picture 13" descr="Graphical user interface, table&#10;&#10;Description automatically generated"/>
+                    <pic:cNvPicPr/>
+                  </pic:nvPicPr>
+                  <pic:blipFill>
+                    <a:blip r:embed="rId17"/>
+                    <a:stretch>
+                      <a:fillRect/>
+                    </a:stretch>
+                  </pic:blipFill>
+                  <pic:spPr>
+                    <a:xfrm>
+                      <a:off x="0" y="0"/>
+                      <a:ext cx="5731510" cy="4521200"/>
+                    </a:xfrm>
+                    <a:prstGeom prst="rect">
+                      <a:avLst/>
+                    </a:prstGeom>
+                  </pic:spPr>
+                </pic:pic>
+              </a:graphicData>
+            </a:graphic>
+          </wp:inline>
+        </w:drawing>
+      </w:r>
+    </w:p>
+    <w:p>
+      <w:r>
+        <w:t>Our float is also now stored as a float. Pretty interesting how you can see floats don’t always have 100% precision.</w:t>
+      </w:r>
+    </w:p>
+    <w:p/>
+    <w:p>
+      <w:r>
+        <w:t>So if we check the size again…</w:t>
+      </w:r>
+    </w:p>
+    <w:p>
+      <w:r>
+        <w:rPr>
+          <w:noProof/>
+        </w:rPr>
+        <w:drawing>
+          <wp:inline distT="0" distB="0" distL="0" distR="0" wp14:anchorId="50AD1E04" wp14:editId="1C6566B5">
+            <wp:extent cx="1819275" cy="390525"/>
+            <wp:effectExtent l="0" t="0" r="9525" b="9525"/>
+            <wp:docPr id="14" name="Picture 14"/>
+            <wp:cNvGraphicFramePr>
+              <a:graphicFrameLocks xmlns:a="http://schemas.openxmlformats.org/drawingml/2006/main" noChangeAspect="1"/>
+            </wp:cNvGraphicFramePr>
+            <a:graphic xmlns:a="http://schemas.openxmlformats.org/drawingml/2006/main">
+              <a:graphicData uri="http://schemas.openxmlformats.org/drawingml/2006/picture">
+                <pic:pic xmlns:pic="http://schemas.openxmlformats.org/drawingml/2006/picture">
+                  <pic:nvPicPr>
+                    <pic:cNvPr id="1" name=""/>
+                    <pic:cNvPicPr/>
+                  </pic:nvPicPr>
+                  <pic:blipFill>
+                    <a:blip r:embed="rId18"/>
+                    <a:stretch>
+                      <a:fillRect/>
+                    </a:stretch>
+                  </pic:blipFill>
+                  <pic:spPr>
+                    <a:xfrm>
+                      <a:off x="0" y="0"/>
+                      <a:ext cx="1819275" cy="390525"/>
+                    </a:xfrm>
+                    <a:prstGeom prst="rect">
+                      <a:avLst/>
+                    </a:prstGeom>
+                  </pic:spPr>
+                </pic:pic>
+              </a:graphicData>
+            </a:graphic>
+          </wp:inline>
+        </w:drawing>
+      </w:r>
+    </w:p>
+    <w:p>
+      <w:r>
+        <w:t>It’s now 9 bytes. Still makes sense as floats and larger integers take a bit more space. Still tiny though and makes sense for our small data types.</w:t>
       </w:r>
     </w:p>
     <w:sectPr>
@@ -20,6 +898,126 @@
     </w:sectPr>
   </w:body>
 </w:document>
+</file>
+
+<file path=word/numbering.xml><?xml version="1.0" encoding="utf-8"?>
+<w:numbering xmlns:wpc="http://schemas.microsoft.com/office/word/2010/wordprocessingCanvas" xmlns:cx="http://schemas.microsoft.com/office/drawing/2014/chartex" xmlns:cx1="http://schemas.microsoft.com/office/drawing/2015/9/8/chartex" xmlns:cx2="http://schemas.microsoft.com/office/drawing/2015/10/21/chartex" xmlns:cx3="http://schemas.microsoft.com/office/drawing/2016/5/9/chartex" xmlns:cx4="http://schemas.microsoft.com/office/drawing/2016/5/10/chartex" xmlns:cx5="http://schemas.microsoft.com/office/drawing/2016/5/11/chartex" xmlns:cx6="http://schemas.microsoft.com/office/drawing/2016/5/12/chartex" xmlns:cx7="http://schemas.microsoft.com/office/drawing/2016/5/13/chartex" xmlns:cx8="http://schemas.microsoft.com/office/drawing/2016/5/14/chartex" xmlns:mc="http://schemas.openxmlformats.org/markup-compatibility/2006" xmlns:aink="http://schemas.microsoft.com/office/drawing/2016/ink" xmlns:am3d="http://schemas.microsoft.com/office/drawing/2017/model3d" xmlns:o="urn:schemas-microsoft-com:office:office" xmlns:r="http://schemas.openxmlformats.org/officeDocument/2006/relationships" xmlns:m="http://schemas.openxmlformats.org/officeDocument/2006/math" xmlns:v="urn:schemas-microsoft-com:vml" xmlns:wp14="http://schemas.microsoft.com/office/word/2010/wordprocessingDrawing" xmlns:wp="http://schemas.openxmlformats.org/drawingml/2006/wordprocessingDrawing" xmlns:w10="urn:schemas-microsoft-com:office:word" xmlns:w="http://schemas.openxmlformats.org/wordprocessingml/2006/main" xmlns:w14="http://schemas.microsoft.com/office/word/2010/wordml" xmlns:w15="http://schemas.microsoft.com/office/word/2012/wordml" xmlns:w16cex="http://schemas.microsoft.com/office/word/2018/wordml/cex" xmlns:w16cid="http://schemas.microsoft.com/office/word/2016/wordml/cid" xmlns:w16="http://schemas.microsoft.com/office/word/2018/wordml" xmlns:w16sdtdh="http://schemas.microsoft.com/office/word/2020/wordml/sdtdatahash" xmlns:w16se="http://schemas.microsoft.com/office/word/2015/wordml/symex" xmlns:wpg="http://schemas.microsoft.com/office/word/2010/wordprocessingGroup" xmlns:wpi="http://schemas.microsoft.com/office/word/2010/wordprocessingInk" xmlns:wne="http://schemas.microsoft.com/office/word/2006/wordml" xmlns:wps="http://schemas.microsoft.com/office/word/2010/wordprocessingShape" mc:Ignorable="w14 w15 w16se w16cid w16 w16cex w16sdtdh wp14">
+  <w:abstractNum w:abstractNumId="0" w15:restartNumberingAfterBreak="0">
+    <w:nsid w:val="207319D9"/>
+    <w:multiLevelType w:val="hybridMultilevel"/>
+    <w:tmpl w:val="C8E0B906"/>
+    <w:lvl w:ilvl="0" w:tplc="D43C8A64">
+      <w:numFmt w:val="bullet"/>
+      <w:lvlText w:val="-"/>
+      <w:lvlJc w:val="left"/>
+      <w:pPr>
+        <w:ind w:left="720" w:hanging="360"/>
+      </w:pPr>
+      <w:rPr>
+        <w:rFonts w:ascii="Calibri" w:eastAsiaTheme="minorEastAsia" w:hAnsi="Calibri" w:cs="Calibri" w:hint="default"/>
+      </w:rPr>
+    </w:lvl>
+    <w:lvl w:ilvl="1" w:tplc="0C090003" w:tentative="1">
+      <w:start w:val="1"/>
+      <w:numFmt w:val="bullet"/>
+      <w:lvlText w:val="o"/>
+      <w:lvlJc w:val="left"/>
+      <w:pPr>
+        <w:ind w:left="1440" w:hanging="360"/>
+      </w:pPr>
+      <w:rPr>
+        <w:rFonts w:ascii="Courier New" w:hAnsi="Courier New" w:cs="Courier New" w:hint="default"/>
+      </w:rPr>
+    </w:lvl>
+    <w:lvl w:ilvl="2" w:tplc="0C090005" w:tentative="1">
+      <w:start w:val="1"/>
+      <w:numFmt w:val="bullet"/>
+      <w:lvlText w:val=""/>
+      <w:lvlJc w:val="left"/>
+      <w:pPr>
+        <w:ind w:left="2160" w:hanging="360"/>
+      </w:pPr>
+      <w:rPr>
+        <w:rFonts w:ascii="Wingdings" w:hAnsi="Wingdings" w:hint="default"/>
+      </w:rPr>
+    </w:lvl>
+    <w:lvl w:ilvl="3" w:tplc="0C090001" w:tentative="1">
+      <w:start w:val="1"/>
+      <w:numFmt w:val="bullet"/>
+      <w:lvlText w:val=""/>
+      <w:lvlJc w:val="left"/>
+      <w:pPr>
+        <w:ind w:left="2880" w:hanging="360"/>
+      </w:pPr>
+      <w:rPr>
+        <w:rFonts w:ascii="Symbol" w:hAnsi="Symbol" w:hint="default"/>
+      </w:rPr>
+    </w:lvl>
+    <w:lvl w:ilvl="4" w:tplc="0C090003" w:tentative="1">
+      <w:start w:val="1"/>
+      <w:numFmt w:val="bullet"/>
+      <w:lvlText w:val="o"/>
+      <w:lvlJc w:val="left"/>
+      <w:pPr>
+        <w:ind w:left="3600" w:hanging="360"/>
+      </w:pPr>
+      <w:rPr>
+        <w:rFonts w:ascii="Courier New" w:hAnsi="Courier New" w:cs="Courier New" w:hint="default"/>
+      </w:rPr>
+    </w:lvl>
+    <w:lvl w:ilvl="5" w:tplc="0C090005" w:tentative="1">
+      <w:start w:val="1"/>
+      <w:numFmt w:val="bullet"/>
+      <w:lvlText w:val=""/>
+      <w:lvlJc w:val="left"/>
+      <w:pPr>
+        <w:ind w:left="4320" w:hanging="360"/>
+      </w:pPr>
+      <w:rPr>
+        <w:rFonts w:ascii="Wingdings" w:hAnsi="Wingdings" w:hint="default"/>
+      </w:rPr>
+    </w:lvl>
+    <w:lvl w:ilvl="6" w:tplc="0C090001" w:tentative="1">
+      <w:start w:val="1"/>
+      <w:numFmt w:val="bullet"/>
+      <w:lvlText w:val=""/>
+      <w:lvlJc w:val="left"/>
+      <w:pPr>
+        <w:ind w:left="5040" w:hanging="360"/>
+      </w:pPr>
+      <w:rPr>
+        <w:rFonts w:ascii="Symbol" w:hAnsi="Symbol" w:hint="default"/>
+      </w:rPr>
+    </w:lvl>
+    <w:lvl w:ilvl="7" w:tplc="0C090003" w:tentative="1">
+      <w:start w:val="1"/>
+      <w:numFmt w:val="bullet"/>
+      <w:lvlText w:val="o"/>
+      <w:lvlJc w:val="left"/>
+      <w:pPr>
+        <w:ind w:left="5760" w:hanging="360"/>
+      </w:pPr>
+      <w:rPr>
+        <w:rFonts w:ascii="Courier New" w:hAnsi="Courier New" w:cs="Courier New" w:hint="default"/>
+      </w:rPr>
+    </w:lvl>
+    <w:lvl w:ilvl="8" w:tplc="0C090005" w:tentative="1">
+      <w:start w:val="1"/>
+      <w:numFmt w:val="bullet"/>
+      <w:lvlText w:val=""/>
+      <w:lvlJc w:val="left"/>
+      <w:pPr>
+        <w:ind w:left="6480" w:hanging="360"/>
+      </w:pPr>
+      <w:rPr>
+        <w:rFonts w:ascii="Wingdings" w:hAnsi="Wingdings" w:hint="default"/>
+      </w:rPr>
+    </w:lvl>
+  </w:abstractNum>
+  <w:num w:numId="1">
+    <w:abstractNumId w:val="0"/>
+  </w:num>
+</w:numbering>
 </file>
 
 <file path=word/styles.xml><?xml version="1.0" encoding="utf-8"?>
@@ -448,6 +1446,45 @@
     <w:semiHidden/>
     <w:unhideWhenUsed/>
   </w:style>
+  <w:style w:type="paragraph" w:styleId="ListParagraph">
+    <w:name w:val="List Paragraph"/>
+    <w:basedOn w:val="Normal"/>
+    <w:uiPriority w:val="34"/>
+    <w:qFormat/>
+    <w:rsid w:val="007058B5"/>
+    <w:pPr>
+      <w:ind w:left="720"/>
+      <w:contextualSpacing/>
+    </w:pPr>
+  </w:style>
+  <w:style w:type="character" w:styleId="Hyperlink">
+    <w:name w:val="Hyperlink"/>
+    <w:basedOn w:val="DefaultParagraphFont"/>
+    <w:uiPriority w:val="99"/>
+    <w:unhideWhenUsed/>
+    <w:rsid w:val="005356A4"/>
+    <w:rPr>
+      <w:color w:val="0563C1" w:themeColor="hyperlink"/>
+      <w:u w:val="single"/>
+    </w:rPr>
+  </w:style>
+  <w:style w:type="character" w:styleId="UnresolvedMention">
+    <w:name w:val="Unresolved Mention"/>
+    <w:basedOn w:val="DefaultParagraphFont"/>
+    <w:uiPriority w:val="99"/>
+    <w:semiHidden/>
+    <w:unhideWhenUsed/>
+    <w:rsid w:val="005356A4"/>
+    <w:rPr>
+      <w:color w:val="605E5C"/>
+      <w:shd w:val="clear" w:color="auto" w:fill="E1DFDD"/>
+    </w:rPr>
+  </w:style>
+  <w:style w:type="character" w:customStyle="1" w:styleId="textlayer--absolute">
+    <w:name w:val="textlayer--absolute"/>
+    <w:basedOn w:val="DefaultParagraphFont"/>
+    <w:rsid w:val="00127214"/>
+  </w:style>
 </w:styles>
 </file>
 

</xml_diff>

<commit_message>
Task 10 Reading file code and notes
</commit_message>
<xml_diff>
--- a/10 - Lab - File Input Output/Task 10 - Report.docx
+++ b/10 - Lab - File Input Output/Task 10 - Report.docx
@@ -92,7 +92,7 @@
                     <pic:cNvPicPr/>
                   </pic:nvPicPr>
                   <pic:blipFill>
-                    <a:blip r:embed="rId5"/>
+                    <a:blip r:embed="rId7"/>
                     <a:stretch>
                       <a:fillRect/>
                     </a:stretch>
@@ -146,7 +146,7 @@
                     <pic:cNvPicPr/>
                   </pic:nvPicPr>
                   <pic:blipFill>
-                    <a:blip r:embed="rId6"/>
+                    <a:blip r:embed="rId8"/>
                     <a:stretch>
                       <a:fillRect/>
                     </a:stretch>
@@ -203,7 +203,7 @@
                     <pic:cNvPicPr/>
                   </pic:nvPicPr>
                   <pic:blipFill>
-                    <a:blip r:embed="rId7"/>
+                    <a:blip r:embed="rId9"/>
                     <a:stretch>
                       <a:fillRect/>
                     </a:stretch>
@@ -272,7 +272,7 @@
                     <pic:cNvPicPr/>
                   </pic:nvPicPr>
                   <pic:blipFill>
-                    <a:blip r:embed="rId8"/>
+                    <a:blip r:embed="rId10"/>
                     <a:stretch>
                       <a:fillRect/>
                     </a:stretch>
@@ -297,7 +297,7 @@
       <w:r>
         <w:t xml:space="preserve">(table from: </w:t>
       </w:r>
-      <w:hyperlink r:id="rId9" w:history="1">
+      <w:hyperlink r:id="rId11" w:history="1">
         <w:r>
           <w:rPr>
             <w:rStyle w:val="Hyperlink"/>
@@ -381,13 +381,7 @@
         <w:t xml:space="preserve">So if we forget it we probably don’t need to worry too much. </w:t>
       </w:r>
       <w:r>
-        <w:t>Despite it normally being fine, it is best to remember to close it. If you are writing to too many</w:t>
-      </w:r>
-      <w:r>
-        <w:t xml:space="preserve"> open</w:t>
-      </w:r>
-      <w:r>
-        <w:t xml:space="preserve"> files at once your program can crash </w:t>
+        <w:t xml:space="preserve">Despite it normally being fine, it is best to remember to close it. If you are writing to too many open files at once your program can crash </w:t>
       </w:r>
       <w:r>
         <w:t>or fail to open more files when you need to</w:t>
@@ -431,7 +425,7 @@
                     <pic:cNvPicPr/>
                   </pic:nvPicPr>
                   <pic:blipFill>
-                    <a:blip r:embed="rId10"/>
+                    <a:blip r:embed="rId12"/>
                     <a:stretch>
                       <a:fillRect/>
                     </a:stretch>
@@ -486,7 +480,7 @@
                     <pic:cNvPicPr/>
                   </pic:nvPicPr>
                   <pic:blipFill>
-                    <a:blip r:embed="rId11"/>
+                    <a:blip r:embed="rId13"/>
                     <a:stretch>
                       <a:fillRect/>
                     </a:stretch>
@@ -554,7 +548,7 @@
                     <pic:cNvPicPr/>
                   </pic:nvPicPr>
                   <pic:blipFill>
-                    <a:blip r:embed="rId12"/>
+                    <a:blip r:embed="rId14"/>
                     <a:stretch>
                       <a:fillRect/>
                     </a:stretch>
@@ -609,7 +603,7 @@
                     <pic:cNvPicPr/>
                   </pic:nvPicPr>
                   <pic:blipFill>
-                    <a:blip r:embed="rId13"/>
+                    <a:blip r:embed="rId15"/>
                     <a:stretch>
                       <a:fillRect/>
                     </a:stretch>
@@ -656,7 +650,7 @@
                     <pic:cNvPicPr/>
                   </pic:nvPicPr>
                   <pic:blipFill>
-                    <a:blip r:embed="rId14"/>
+                    <a:blip r:embed="rId16"/>
                     <a:stretch>
                       <a:fillRect/>
                     </a:stretch>
@@ -715,7 +709,7 @@
                     <pic:cNvPicPr/>
                   </pic:nvPicPr>
                   <pic:blipFill>
-                    <a:blip r:embed="rId15"/>
+                    <a:blip r:embed="rId17"/>
                     <a:stretch>
                       <a:fillRect/>
                     </a:stretch>
@@ -763,7 +757,7 @@
                     <pic:cNvPicPr/>
                   </pic:nvPicPr>
                   <pic:blipFill>
-                    <a:blip r:embed="rId16"/>
+                    <a:blip r:embed="rId18"/>
                     <a:stretch>
                       <a:fillRect/>
                     </a:stretch>
@@ -811,7 +805,7 @@
                     <pic:cNvPicPr/>
                   </pic:nvPicPr>
                   <pic:blipFill>
-                    <a:blip r:embed="rId17"/>
+                    <a:blip r:embed="rId19"/>
                     <a:stretch>
                       <a:fillRect/>
                     </a:stretch>
@@ -837,7 +831,6 @@
         <w:t>Our float is also now stored as a float. Pretty interesting how you can see floats don’t always have 100% precision.</w:t>
       </w:r>
     </w:p>
-    <w:p/>
     <w:p>
       <w:r>
         <w:t>So if we check the size again…</w:t>
@@ -864,7 +857,7 @@
                     <pic:cNvPicPr/>
                   </pic:nvPicPr>
                   <pic:blipFill>
-                    <a:blip r:embed="rId18"/>
+                    <a:blip r:embed="rId20"/>
                     <a:stretch>
                       <a:fillRect/>
                     </a:stretch>
@@ -890,6 +883,116 @@
         <w:t>It’s now 9 bytes. Still makes sense as floats and larger integers take a bit more space. Still tiny though and makes sense for our small data types.</w:t>
       </w:r>
     </w:p>
+    <w:p/>
+    <w:p>
+      <w:pPr>
+        <w:pStyle w:val="ListParagraph"/>
+        <w:numPr>
+          <w:ilvl w:val="0"/>
+          <w:numId w:val="1"/>
+        </w:numPr>
+      </w:pPr>
+      <w:r>
+        <w:t>Wrote code to read the data stored in the file</w:t>
+      </w:r>
+      <w:r>
+        <w:rPr>
+          <w:noProof/>
+        </w:rPr>
+        <w:drawing>
+          <wp:inline distT="0" distB="0" distL="0" distR="0" wp14:anchorId="4B54A17B" wp14:editId="7151ED59">
+            <wp:extent cx="3267075" cy="1909981"/>
+            <wp:effectExtent l="0" t="0" r="0" b="0"/>
+            <wp:docPr id="6" name="Picture 6" descr="Text&#10;&#10;Description automatically generated"/>
+            <wp:cNvGraphicFramePr>
+              <a:graphicFrameLocks xmlns:a="http://schemas.openxmlformats.org/drawingml/2006/main" noChangeAspect="1"/>
+            </wp:cNvGraphicFramePr>
+            <a:graphic xmlns:a="http://schemas.openxmlformats.org/drawingml/2006/main">
+              <a:graphicData uri="http://schemas.openxmlformats.org/drawingml/2006/picture">
+                <pic:pic xmlns:pic="http://schemas.openxmlformats.org/drawingml/2006/picture">
+                  <pic:nvPicPr>
+                    <pic:cNvPr id="6" name="Picture 6" descr="Text&#10;&#10;Description automatically generated"/>
+                    <pic:cNvPicPr/>
+                  </pic:nvPicPr>
+                  <pic:blipFill>
+                    <a:blip r:embed="rId21"/>
+                    <a:stretch>
+                      <a:fillRect/>
+                    </a:stretch>
+                  </pic:blipFill>
+                  <pic:spPr>
+                    <a:xfrm>
+                      <a:off x="0" y="0"/>
+                      <a:ext cx="3290273" cy="1923543"/>
+                    </a:xfrm>
+                    <a:prstGeom prst="rect">
+                      <a:avLst/>
+                    </a:prstGeom>
+                  </pic:spPr>
+                </pic:pic>
+              </a:graphicData>
+            </a:graphic>
+          </wp:inline>
+        </w:drawing>
+      </w:r>
+      <w:r>
+        <w:t>’</w:t>
+      </w:r>
+    </w:p>
+    <w:p>
+      <w:pPr>
+        <w:ind w:left="360"/>
+      </w:pPr>
+      <w:r>
+        <w:rPr>
+          <w:noProof/>
+        </w:rPr>
+        <w:lastRenderedPageBreak/>
+        <w:drawing>
+          <wp:inline distT="0" distB="0" distL="0" distR="0" wp14:anchorId="17B1BBCC" wp14:editId="187E363C">
+            <wp:extent cx="3581400" cy="876300"/>
+            <wp:effectExtent l="0" t="0" r="0" b="0"/>
+            <wp:docPr id="15" name="Picture 15" descr="Text&#10;&#10;Description automatically generated"/>
+            <wp:cNvGraphicFramePr>
+              <a:graphicFrameLocks xmlns:a="http://schemas.openxmlformats.org/drawingml/2006/main" noChangeAspect="1"/>
+            </wp:cNvGraphicFramePr>
+            <a:graphic xmlns:a="http://schemas.openxmlformats.org/drawingml/2006/main">
+              <a:graphicData uri="http://schemas.openxmlformats.org/drawingml/2006/picture">
+                <pic:pic xmlns:pic="http://schemas.openxmlformats.org/drawingml/2006/picture">
+                  <pic:nvPicPr>
+                    <pic:cNvPr id="15" name="Picture 15" descr="Text&#10;&#10;Description automatically generated"/>
+                    <pic:cNvPicPr/>
+                  </pic:nvPicPr>
+                  <pic:blipFill>
+                    <a:blip r:embed="rId22"/>
+                    <a:stretch>
+                      <a:fillRect/>
+                    </a:stretch>
+                  </pic:blipFill>
+                  <pic:spPr>
+                    <a:xfrm>
+                      <a:off x="0" y="0"/>
+                      <a:ext cx="3581400" cy="876300"/>
+                    </a:xfrm>
+                    <a:prstGeom prst="rect">
+                      <a:avLst/>
+                    </a:prstGeom>
+                  </pic:spPr>
+                </pic:pic>
+              </a:graphicData>
+            </a:graphic>
+          </wp:inline>
+        </w:drawing>
+      </w:r>
+    </w:p>
+    <w:p>
+      <w:pPr>
+        <w:ind w:left="360"/>
+      </w:pPr>
+      <w:r>
+        <w:t>It reads the file successfully!</w:t>
+      </w:r>
+    </w:p>
     <w:sectPr>
       <w:pgSz w:w="11906" w:h="16838"/>
       <w:pgMar w:top="1440" w:right="1440" w:bottom="1440" w:left="1440" w:header="708" w:footer="708" w:gutter="0"/>
@@ -898,6 +1001,56 @@
     </w:sectPr>
   </w:body>
 </w:document>
+</file>
+
+<file path=word/endnotes.xml><?xml version="1.0" encoding="utf-8"?>
+<w:endnotes xmlns:wpc="http://schemas.microsoft.com/office/word/2010/wordprocessingCanvas" xmlns:cx="http://schemas.microsoft.com/office/drawing/2014/chartex" xmlns:cx1="http://schemas.microsoft.com/office/drawing/2015/9/8/chartex" xmlns:cx2="http://schemas.microsoft.com/office/drawing/2015/10/21/chartex" xmlns:cx3="http://schemas.microsoft.com/office/drawing/2016/5/9/chartex" xmlns:cx4="http://schemas.microsoft.com/office/drawing/2016/5/10/chartex" xmlns:cx5="http://schemas.microsoft.com/office/drawing/2016/5/11/chartex" xmlns:cx6="http://schemas.microsoft.com/office/drawing/2016/5/12/chartex" xmlns:cx7="http://schemas.microsoft.com/office/drawing/2016/5/13/chartex" xmlns:cx8="http://schemas.microsoft.com/office/drawing/2016/5/14/chartex" xmlns:mc="http://schemas.openxmlformats.org/markup-compatibility/2006" xmlns:aink="http://schemas.microsoft.com/office/drawing/2016/ink" xmlns:am3d="http://schemas.microsoft.com/office/drawing/2017/model3d" xmlns:o="urn:schemas-microsoft-com:office:office" xmlns:r="http://schemas.openxmlformats.org/officeDocument/2006/relationships" xmlns:m="http://schemas.openxmlformats.org/officeDocument/2006/math" xmlns:v="urn:schemas-microsoft-com:vml" xmlns:wp14="http://schemas.microsoft.com/office/word/2010/wordprocessingDrawing" xmlns:wp="http://schemas.openxmlformats.org/drawingml/2006/wordprocessingDrawing" xmlns:w10="urn:schemas-microsoft-com:office:word" xmlns:w="http://schemas.openxmlformats.org/wordprocessingml/2006/main" xmlns:w14="http://schemas.microsoft.com/office/word/2010/wordml" xmlns:w15="http://schemas.microsoft.com/office/word/2012/wordml" xmlns:w16cex="http://schemas.microsoft.com/office/word/2018/wordml/cex" xmlns:w16cid="http://schemas.microsoft.com/office/word/2016/wordml/cid" xmlns:w16="http://schemas.microsoft.com/office/word/2018/wordml" xmlns:w16sdtdh="http://schemas.microsoft.com/office/word/2020/wordml/sdtdatahash" xmlns:w16se="http://schemas.microsoft.com/office/word/2015/wordml/symex" xmlns:wpg="http://schemas.microsoft.com/office/word/2010/wordprocessingGroup" xmlns:wpi="http://schemas.microsoft.com/office/word/2010/wordprocessingInk" xmlns:wne="http://schemas.microsoft.com/office/word/2006/wordml" xmlns:wps="http://schemas.microsoft.com/office/word/2010/wordprocessingShape" mc:Ignorable="w14 w15 w16se w16cid w16 w16cex w16sdtdh wp14">
+  <w:endnote w:type="separator" w:id="-1">
+    <w:p>
+      <w:pPr>
+        <w:spacing w:after="0" w:line="240" w:lineRule="auto"/>
+      </w:pPr>
+      <w:r>
+        <w:separator/>
+      </w:r>
+    </w:p>
+  </w:endnote>
+  <w:endnote w:type="continuationSeparator" w:id="0">
+    <w:p>
+      <w:pPr>
+        <w:spacing w:after="0" w:line="240" w:lineRule="auto"/>
+      </w:pPr>
+      <w:r>
+        <w:continuationSeparator/>
+      </w:r>
+    </w:p>
+  </w:endnote>
+</w:endnotes>
+</file>
+
+<file path=word/footnotes.xml><?xml version="1.0" encoding="utf-8"?>
+<w:footnotes xmlns:wpc="http://schemas.microsoft.com/office/word/2010/wordprocessingCanvas" xmlns:cx="http://schemas.microsoft.com/office/drawing/2014/chartex" xmlns:cx1="http://schemas.microsoft.com/office/drawing/2015/9/8/chartex" xmlns:cx2="http://schemas.microsoft.com/office/drawing/2015/10/21/chartex" xmlns:cx3="http://schemas.microsoft.com/office/drawing/2016/5/9/chartex" xmlns:cx4="http://schemas.microsoft.com/office/drawing/2016/5/10/chartex" xmlns:cx5="http://schemas.microsoft.com/office/drawing/2016/5/11/chartex" xmlns:cx6="http://schemas.microsoft.com/office/drawing/2016/5/12/chartex" xmlns:cx7="http://schemas.microsoft.com/office/drawing/2016/5/13/chartex" xmlns:cx8="http://schemas.microsoft.com/office/drawing/2016/5/14/chartex" xmlns:mc="http://schemas.openxmlformats.org/markup-compatibility/2006" xmlns:aink="http://schemas.microsoft.com/office/drawing/2016/ink" xmlns:am3d="http://schemas.microsoft.com/office/drawing/2017/model3d" xmlns:o="urn:schemas-microsoft-com:office:office" xmlns:r="http://schemas.openxmlformats.org/officeDocument/2006/relationships" xmlns:m="http://schemas.openxmlformats.org/officeDocument/2006/math" xmlns:v="urn:schemas-microsoft-com:vml" xmlns:wp14="http://schemas.microsoft.com/office/word/2010/wordprocessingDrawing" xmlns:wp="http://schemas.openxmlformats.org/drawingml/2006/wordprocessingDrawing" xmlns:w10="urn:schemas-microsoft-com:office:word" xmlns:w="http://schemas.openxmlformats.org/wordprocessingml/2006/main" xmlns:w14="http://schemas.microsoft.com/office/word/2010/wordml" xmlns:w15="http://schemas.microsoft.com/office/word/2012/wordml" xmlns:w16cex="http://schemas.microsoft.com/office/word/2018/wordml/cex" xmlns:w16cid="http://schemas.microsoft.com/office/word/2016/wordml/cid" xmlns:w16="http://schemas.microsoft.com/office/word/2018/wordml" xmlns:w16sdtdh="http://schemas.microsoft.com/office/word/2020/wordml/sdtdatahash" xmlns:w16se="http://schemas.microsoft.com/office/word/2015/wordml/symex" xmlns:wpg="http://schemas.microsoft.com/office/word/2010/wordprocessingGroup" xmlns:wpi="http://schemas.microsoft.com/office/word/2010/wordprocessingInk" xmlns:wne="http://schemas.microsoft.com/office/word/2006/wordml" xmlns:wps="http://schemas.microsoft.com/office/word/2010/wordprocessingShape" mc:Ignorable="w14 w15 w16se w16cid w16 w16cex w16sdtdh wp14">
+  <w:footnote w:type="separator" w:id="-1">
+    <w:p>
+      <w:pPr>
+        <w:spacing w:after="0" w:line="240" w:lineRule="auto"/>
+      </w:pPr>
+      <w:r>
+        <w:separator/>
+      </w:r>
+    </w:p>
+  </w:footnote>
+  <w:footnote w:type="continuationSeparator" w:id="0">
+    <w:p>
+      <w:pPr>
+        <w:spacing w:after="0" w:line="240" w:lineRule="auto"/>
+      </w:pPr>
+      <w:r>
+        <w:continuationSeparator/>
+      </w:r>
+    </w:p>
+  </w:footnote>
+</w:footnotes>
 </file>
 
 <file path=word/numbering.xml><?xml version="1.0" encoding="utf-8"?>
@@ -1485,6 +1638,50 @@
     <w:basedOn w:val="DefaultParagraphFont"/>
     <w:rsid w:val="00127214"/>
   </w:style>
+  <w:style w:type="paragraph" w:styleId="Header">
+    <w:name w:val="header"/>
+    <w:basedOn w:val="Normal"/>
+    <w:link w:val="HeaderChar"/>
+    <w:uiPriority w:val="99"/>
+    <w:unhideWhenUsed/>
+    <w:rsid w:val="002C44CB"/>
+    <w:pPr>
+      <w:tabs>
+        <w:tab w:val="center" w:pos="4513"/>
+        <w:tab w:val="right" w:pos="9026"/>
+      </w:tabs>
+      <w:spacing w:after="0" w:line="240" w:lineRule="auto"/>
+    </w:pPr>
+  </w:style>
+  <w:style w:type="character" w:customStyle="1" w:styleId="HeaderChar">
+    <w:name w:val="Header Char"/>
+    <w:basedOn w:val="DefaultParagraphFont"/>
+    <w:link w:val="Header"/>
+    <w:uiPriority w:val="99"/>
+    <w:rsid w:val="002C44CB"/>
+  </w:style>
+  <w:style w:type="paragraph" w:styleId="Footer">
+    <w:name w:val="footer"/>
+    <w:basedOn w:val="Normal"/>
+    <w:link w:val="FooterChar"/>
+    <w:uiPriority w:val="99"/>
+    <w:unhideWhenUsed/>
+    <w:rsid w:val="002C44CB"/>
+    <w:pPr>
+      <w:tabs>
+        <w:tab w:val="center" w:pos="4513"/>
+        <w:tab w:val="right" w:pos="9026"/>
+      </w:tabs>
+      <w:spacing w:after="0" w:line="240" w:lineRule="auto"/>
+    </w:pPr>
+  </w:style>
+  <w:style w:type="character" w:customStyle="1" w:styleId="FooterChar">
+    <w:name w:val="Footer Char"/>
+    <w:basedOn w:val="DefaultParagraphFont"/>
+    <w:link w:val="Footer"/>
+    <w:uiPriority w:val="99"/>
+    <w:rsid w:val="002C44CB"/>
+  </w:style>
 </w:styles>
 </file>
 

</xml_diff>

<commit_message>
Task 10 part b code and report update
</commit_message>
<xml_diff>
--- a/10 - Lab - File Input Output/Task 10 - Report.docx
+++ b/10 - Lab - File Input Output/Task 10 - Report.docx
@@ -991,6 +991,379 @@
       </w:pPr>
       <w:r>
         <w:t>It reads the file successfully!</w:t>
+      </w:r>
+    </w:p>
+    <w:p>
+      <w:pPr>
+        <w:ind w:left="360"/>
+      </w:pPr>
+    </w:p>
+    <w:p>
+      <w:pPr>
+        <w:ind w:left="360"/>
+        <w:rPr>
+          <w:b/>
+          <w:bCs/>
+        </w:rPr>
+      </w:pPr>
+      <w:r>
+        <w:rPr>
+          <w:b/>
+          <w:bCs/>
+        </w:rPr>
+        <w:t>Part B</w:t>
+      </w:r>
+    </w:p>
+    <w:p>
+      <w:pPr>
+        <w:pStyle w:val="ListParagraph"/>
+        <w:numPr>
+          <w:ilvl w:val="0"/>
+          <w:numId w:val="1"/>
+        </w:numPr>
+      </w:pPr>
+      <w:r>
+        <w:t>Wrote code to read each line of the .txt file</w:t>
+      </w:r>
+    </w:p>
+    <w:p>
+      <w:pPr>
+        <w:ind w:left="360"/>
+      </w:pPr>
+      <w:r>
+        <w:rPr>
+          <w:noProof/>
+        </w:rPr>
+        <w:drawing>
+          <wp:inline distT="0" distB="0" distL="0" distR="0" wp14:anchorId="1EA09E2B" wp14:editId="12E095D1">
+            <wp:extent cx="3686175" cy="1771650"/>
+            <wp:effectExtent l="0" t="0" r="9525" b="0"/>
+            <wp:docPr id="16" name="Picture 16" descr="Text&#10;&#10;Description automatically generated"/>
+            <wp:cNvGraphicFramePr>
+              <a:graphicFrameLocks xmlns:a="http://schemas.openxmlformats.org/drawingml/2006/main" noChangeAspect="1"/>
+            </wp:cNvGraphicFramePr>
+            <a:graphic xmlns:a="http://schemas.openxmlformats.org/drawingml/2006/main">
+              <a:graphicData uri="http://schemas.openxmlformats.org/drawingml/2006/picture">
+                <pic:pic xmlns:pic="http://schemas.openxmlformats.org/drawingml/2006/picture">
+                  <pic:nvPicPr>
+                    <pic:cNvPr id="16" name="Picture 16" descr="Text&#10;&#10;Description automatically generated"/>
+                    <pic:cNvPicPr/>
+                  </pic:nvPicPr>
+                  <pic:blipFill>
+                    <a:blip r:embed="rId23"/>
+                    <a:stretch>
+                      <a:fillRect/>
+                    </a:stretch>
+                  </pic:blipFill>
+                  <pic:spPr>
+                    <a:xfrm>
+                      <a:off x="0" y="0"/>
+                      <a:ext cx="3686175" cy="1771650"/>
+                    </a:xfrm>
+                    <a:prstGeom prst="rect">
+                      <a:avLst/>
+                    </a:prstGeom>
+                  </pic:spPr>
+                </pic:pic>
+              </a:graphicData>
+            </a:graphic>
+          </wp:inline>
+        </w:drawing>
+      </w:r>
+    </w:p>
+    <w:p>
+      <w:pPr>
+        <w:ind w:left="360"/>
+      </w:pPr>
+      <w:r>
+        <w:rPr>
+          <w:noProof/>
+        </w:rPr>
+        <w:drawing>
+          <wp:inline distT="0" distB="0" distL="0" distR="0" wp14:anchorId="7553C016" wp14:editId="28FD0B39">
+            <wp:extent cx="4981575" cy="1000125"/>
+            <wp:effectExtent l="0" t="0" r="9525" b="9525"/>
+            <wp:docPr id="17" name="Picture 17" descr="Text&#10;&#10;Description automatically generated"/>
+            <wp:cNvGraphicFramePr>
+              <a:graphicFrameLocks xmlns:a="http://schemas.openxmlformats.org/drawingml/2006/main" noChangeAspect="1"/>
+            </wp:cNvGraphicFramePr>
+            <a:graphic xmlns:a="http://schemas.openxmlformats.org/drawingml/2006/main">
+              <a:graphicData uri="http://schemas.openxmlformats.org/drawingml/2006/picture">
+                <pic:pic xmlns:pic="http://schemas.openxmlformats.org/drawingml/2006/picture">
+                  <pic:nvPicPr>
+                    <pic:cNvPr id="17" name="Picture 17" descr="Text&#10;&#10;Description automatically generated"/>
+                    <pic:cNvPicPr/>
+                  </pic:nvPicPr>
+                  <pic:blipFill>
+                    <a:blip r:embed="rId24"/>
+                    <a:stretch>
+                      <a:fillRect/>
+                    </a:stretch>
+                  </pic:blipFill>
+                  <pic:spPr>
+                    <a:xfrm>
+                      <a:off x="0" y="0"/>
+                      <a:ext cx="4981575" cy="1000125"/>
+                    </a:xfrm>
+                    <a:prstGeom prst="rect">
+                      <a:avLst/>
+                    </a:prstGeom>
+                  </pic:spPr>
+                </pic:pic>
+              </a:graphicData>
+            </a:graphic>
+          </wp:inline>
+        </w:drawing>
+      </w:r>
+    </w:p>
+    <w:p>
+      <w:pPr>
+        <w:pStyle w:val="ListParagraph"/>
+        <w:numPr>
+          <w:ilvl w:val="0"/>
+          <w:numId w:val="1"/>
+        </w:numPr>
+      </w:pPr>
+      <w:r>
+        <w:t>Edited code to ignore lines if they are blank or commented with a ‘#’</w:t>
+      </w:r>
+    </w:p>
+    <w:p>
+      <w:pPr>
+        <w:ind w:left="360"/>
+      </w:pPr>
+      <w:r>
+        <w:rPr>
+          <w:noProof/>
+        </w:rPr>
+        <w:drawing>
+          <wp:inline distT="0" distB="0" distL="0" distR="0" wp14:anchorId="5F9EAAC7" wp14:editId="650A8BBA">
+            <wp:extent cx="4324350" cy="2209800"/>
+            <wp:effectExtent l="0" t="0" r="0" b="0"/>
+            <wp:docPr id="18" name="Picture 18" descr="Text&#10;&#10;Description automatically generated"/>
+            <wp:cNvGraphicFramePr>
+              <a:graphicFrameLocks xmlns:a="http://schemas.openxmlformats.org/drawingml/2006/main" noChangeAspect="1"/>
+            </wp:cNvGraphicFramePr>
+            <a:graphic xmlns:a="http://schemas.openxmlformats.org/drawingml/2006/main">
+              <a:graphicData uri="http://schemas.openxmlformats.org/drawingml/2006/picture">
+                <pic:pic xmlns:pic="http://schemas.openxmlformats.org/drawingml/2006/picture">
+                  <pic:nvPicPr>
+                    <pic:cNvPr id="18" name="Picture 18" descr="Text&#10;&#10;Description automatically generated"/>
+                    <pic:cNvPicPr/>
+                  </pic:nvPicPr>
+                  <pic:blipFill>
+                    <a:blip r:embed="rId25"/>
+                    <a:stretch>
+                      <a:fillRect/>
+                    </a:stretch>
+                  </pic:blipFill>
+                  <pic:spPr>
+                    <a:xfrm>
+                      <a:off x="0" y="0"/>
+                      <a:ext cx="4324350" cy="2209800"/>
+                    </a:xfrm>
+                    <a:prstGeom prst="rect">
+                      <a:avLst/>
+                    </a:prstGeom>
+                  </pic:spPr>
+                </pic:pic>
+              </a:graphicData>
+            </a:graphic>
+          </wp:inline>
+        </w:drawing>
+      </w:r>
+    </w:p>
+    <w:p>
+      <w:pPr>
+        <w:ind w:left="360"/>
+      </w:pPr>
+      <w:r>
+        <w:rPr>
+          <w:noProof/>
+        </w:rPr>
+        <w:drawing>
+          <wp:inline distT="0" distB="0" distL="0" distR="0" wp14:anchorId="0C8CB43A" wp14:editId="0CEABA63">
+            <wp:extent cx="3943350" cy="638175"/>
+            <wp:effectExtent l="0" t="0" r="0" b="9525"/>
+            <wp:docPr id="19" name="Picture 19" descr="Text&#10;&#10;Description automatically generated"/>
+            <wp:cNvGraphicFramePr>
+              <a:graphicFrameLocks xmlns:a="http://schemas.openxmlformats.org/drawingml/2006/main" noChangeAspect="1"/>
+            </wp:cNvGraphicFramePr>
+            <a:graphic xmlns:a="http://schemas.openxmlformats.org/drawingml/2006/main">
+              <a:graphicData uri="http://schemas.openxmlformats.org/drawingml/2006/picture">
+                <pic:pic xmlns:pic="http://schemas.openxmlformats.org/drawingml/2006/picture">
+                  <pic:nvPicPr>
+                    <pic:cNvPr id="19" name="Picture 19" descr="Text&#10;&#10;Description automatically generated"/>
+                    <pic:cNvPicPr/>
+                  </pic:nvPicPr>
+                  <pic:blipFill>
+                    <a:blip r:embed="rId26"/>
+                    <a:stretch>
+                      <a:fillRect/>
+                    </a:stretch>
+                  </pic:blipFill>
+                  <pic:spPr>
+                    <a:xfrm>
+                      <a:off x="0" y="0"/>
+                      <a:ext cx="3943350" cy="638175"/>
+                    </a:xfrm>
+                    <a:prstGeom prst="rect">
+                      <a:avLst/>
+                    </a:prstGeom>
+                  </pic:spPr>
+                </pic:pic>
+              </a:graphicData>
+            </a:graphic>
+          </wp:inline>
+        </w:drawing>
+      </w:r>
+    </w:p>
+    <w:p>
+      <w:pPr>
+        <w:pStyle w:val="ListParagraph"/>
+        <w:numPr>
+          <w:ilvl w:val="0"/>
+          <w:numId w:val="1"/>
+        </w:numPr>
+      </w:pPr>
+      <w:r>
+        <w:t>Split the string by ‘:’</w:t>
+      </w:r>
+    </w:p>
+    <w:p>
+      <w:pPr>
+        <w:ind w:left="360"/>
+      </w:pPr>
+      <w:r>
+        <w:rPr>
+          <w:noProof/>
+        </w:rPr>
+        <w:lastRenderedPageBreak/>
+        <w:drawing>
+          <wp:inline distT="0" distB="0" distL="0" distR="0" wp14:anchorId="3EAAA0B2" wp14:editId="32E392DF">
+            <wp:extent cx="2724150" cy="2066925"/>
+            <wp:effectExtent l="0" t="0" r="0" b="9525"/>
+            <wp:docPr id="21" name="Picture 21" descr="Text&#10;&#10;Description automatically generated"/>
+            <wp:cNvGraphicFramePr>
+              <a:graphicFrameLocks xmlns:a="http://schemas.openxmlformats.org/drawingml/2006/main" noChangeAspect="1"/>
+            </wp:cNvGraphicFramePr>
+            <a:graphic xmlns:a="http://schemas.openxmlformats.org/drawingml/2006/main">
+              <a:graphicData uri="http://schemas.openxmlformats.org/drawingml/2006/picture">
+                <pic:pic xmlns:pic="http://schemas.openxmlformats.org/drawingml/2006/picture">
+                  <pic:nvPicPr>
+                    <pic:cNvPr id="21" name="Picture 21" descr="Text&#10;&#10;Description automatically generated"/>
+                    <pic:cNvPicPr/>
+                  </pic:nvPicPr>
+                  <pic:blipFill>
+                    <a:blip r:embed="rId27"/>
+                    <a:stretch>
+                      <a:fillRect/>
+                    </a:stretch>
+                  </pic:blipFill>
+                  <pic:spPr>
+                    <a:xfrm>
+                      <a:off x="0" y="0"/>
+                      <a:ext cx="2724150" cy="2066925"/>
+                    </a:xfrm>
+                    <a:prstGeom prst="rect">
+                      <a:avLst/>
+                    </a:prstGeom>
+                  </pic:spPr>
+                </pic:pic>
+              </a:graphicData>
+            </a:graphic>
+          </wp:inline>
+        </w:drawing>
+      </w:r>
+    </w:p>
+    <w:p>
+      <w:pPr>
+        <w:ind w:left="360"/>
+      </w:pPr>
+      <w:r>
+        <w:rPr>
+          <w:noProof/>
+        </w:rPr>
+        <w:drawing>
+          <wp:inline distT="0" distB="0" distL="0" distR="0" wp14:anchorId="6EE94C4A" wp14:editId="07209AF7">
+            <wp:extent cx="3819525" cy="2724150"/>
+            <wp:effectExtent l="0" t="0" r="9525" b="0"/>
+            <wp:docPr id="22" name="Picture 22" descr="Text&#10;&#10;Description automatically generated"/>
+            <wp:cNvGraphicFramePr>
+              <a:graphicFrameLocks xmlns:a="http://schemas.openxmlformats.org/drawingml/2006/main" noChangeAspect="1"/>
+            </wp:cNvGraphicFramePr>
+            <a:graphic xmlns:a="http://schemas.openxmlformats.org/drawingml/2006/main">
+              <a:graphicData uri="http://schemas.openxmlformats.org/drawingml/2006/picture">
+                <pic:pic xmlns:pic="http://schemas.openxmlformats.org/drawingml/2006/picture">
+                  <pic:nvPicPr>
+                    <pic:cNvPr id="22" name="Picture 22" descr="Text&#10;&#10;Description automatically generated"/>
+                    <pic:cNvPicPr/>
+                  </pic:nvPicPr>
+                  <pic:blipFill>
+                    <a:blip r:embed="rId28"/>
+                    <a:stretch>
+                      <a:fillRect/>
+                    </a:stretch>
+                  </pic:blipFill>
+                  <pic:spPr>
+                    <a:xfrm>
+                      <a:off x="0" y="0"/>
+                      <a:ext cx="3819525" cy="2724150"/>
+                    </a:xfrm>
+                    <a:prstGeom prst="rect">
+                      <a:avLst/>
+                    </a:prstGeom>
+                  </pic:spPr>
+                </pic:pic>
+              </a:graphicData>
+            </a:graphic>
+          </wp:inline>
+        </w:drawing>
+      </w:r>
+    </w:p>
+    <w:p>
+      <w:pPr>
+        <w:ind w:left="360"/>
+      </w:pPr>
+      <w:r>
+        <w:rPr>
+          <w:noProof/>
+        </w:rPr>
+        <w:drawing>
+          <wp:inline distT="0" distB="0" distL="0" distR="0" wp14:anchorId="693EDA0E" wp14:editId="2B403F87">
+            <wp:extent cx="3219450" cy="1038225"/>
+            <wp:effectExtent l="0" t="0" r="0" b="9525"/>
+            <wp:docPr id="23" name="Picture 23" descr="Text&#10;&#10;Description automatically generated"/>
+            <wp:cNvGraphicFramePr>
+              <a:graphicFrameLocks xmlns:a="http://schemas.openxmlformats.org/drawingml/2006/main" noChangeAspect="1"/>
+            </wp:cNvGraphicFramePr>
+            <a:graphic xmlns:a="http://schemas.openxmlformats.org/drawingml/2006/main">
+              <a:graphicData uri="http://schemas.openxmlformats.org/drawingml/2006/picture">
+                <pic:pic xmlns:pic="http://schemas.openxmlformats.org/drawingml/2006/picture">
+                  <pic:nvPicPr>
+                    <pic:cNvPr id="23" name="Picture 23" descr="Text&#10;&#10;Description automatically generated"/>
+                    <pic:cNvPicPr/>
+                  </pic:nvPicPr>
+                  <pic:blipFill>
+                    <a:blip r:embed="rId29"/>
+                    <a:stretch>
+                      <a:fillRect/>
+                    </a:stretch>
+                  </pic:blipFill>
+                  <pic:spPr>
+                    <a:xfrm>
+                      <a:off x="0" y="0"/>
+                      <a:ext cx="3219450" cy="1038225"/>
+                    </a:xfrm>
+                    <a:prstGeom prst="rect">
+                      <a:avLst/>
+                    </a:prstGeom>
+                  </pic:spPr>
+                </pic:pic>
+              </a:graphicData>
+            </a:graphic>
+          </wp:inline>
+        </w:drawing>
       </w:r>
     </w:p>
     <w:sectPr>

</xml_diff>

<commit_message>
Task 10 finished report
</commit_message>
<xml_diff>
--- a/10 - Lab - File Input Output/Task 10 - Report.docx
+++ b/10 - Lab - File Input Output/Task 10 - Report.docx
@@ -295,7 +295,15 @@
     </w:p>
     <w:p>
       <w:r>
-        <w:t xml:space="preserve">(table from: </w:t>
+        <w:t>(</w:t>
+      </w:r>
+      <w:proofErr w:type="gramStart"/>
+      <w:r>
+        <w:t>table</w:t>
+      </w:r>
+      <w:proofErr w:type="gramEnd"/>
+      <w:r>
+        <w:t xml:space="preserve"> from: </w:t>
       </w:r>
       <w:hyperlink r:id="rId11" w:history="1">
         <w:r>
@@ -336,8 +344,13 @@
       </w:r>
     </w:p>
     <w:p>
-      <w:r>
-        <w:t>trunc -&gt; discards the content within the file before performing operations</w:t>
+      <w:proofErr w:type="spellStart"/>
+      <w:r>
+        <w:t>trunc</w:t>
+      </w:r>
+      <w:proofErr w:type="spellEnd"/>
+      <w:r>
+        <w:t xml:space="preserve"> -&gt; discards the content within the file before performing operations</w:t>
       </w:r>
     </w:p>
     <w:p/>
@@ -377,8 +390,13 @@
       <w:r>
         <w:t xml:space="preserve">There is a very, very small chance it could corrupt the file but otherwise the file stream will go out of scope and the file will be closed automatically. </w:t>
       </w:r>
-      <w:r>
-        <w:t xml:space="preserve">So if we forget it we probably don’t need to worry too much. </w:t>
+      <w:proofErr w:type="gramStart"/>
+      <w:r>
+        <w:t>So</w:t>
+      </w:r>
+      <w:proofErr w:type="gramEnd"/>
+      <w:r>
+        <w:t xml:space="preserve"> if we forget it we probably don’t need to worry too much. </w:t>
       </w:r>
       <w:r>
         <w:t xml:space="preserve">Despite it normally being fine, it is best to remember to close it. If you are writing to too many open files at once your program can crash </w:t>
@@ -571,12 +589,28 @@
     </w:p>
     <w:p>
       <w:r>
-        <w:t>It’s 5 bytes. It seems that it saved each value as a char the way I saved to the file initially so I has 1 byte for each character saved in the file.</w:t>
-      </w:r>
-    </w:p>
-    <w:p>
-      <w:r>
-        <w:t>To specify the type write the code like this</w:t>
+        <w:t xml:space="preserve">It’s 5 bytes. It seems that it saved each value as a char the way I saved to the file </w:t>
+      </w:r>
+      <w:proofErr w:type="gramStart"/>
+      <w:r>
+        <w:t>initially</w:t>
+      </w:r>
+      <w:proofErr w:type="gramEnd"/>
+      <w:r>
+        <w:t xml:space="preserve"> so I has 1 byte for each character saved in the file.</w:t>
+      </w:r>
+    </w:p>
+    <w:p>
+      <w:r>
+        <w:t xml:space="preserve">To specify the </w:t>
+      </w:r>
+      <w:proofErr w:type="gramStart"/>
+      <w:r>
+        <w:t>type</w:t>
+      </w:r>
+      <w:proofErr w:type="gramEnd"/>
+      <w:r>
+        <w:t xml:space="preserve"> write the code like this</w:t>
       </w:r>
       <w:r>
         <w:t>.</w:t>
@@ -678,7 +712,15 @@
     </w:p>
     <w:p>
       <w:r>
-        <w:t>If we check each chunk of data we can see it</w:t>
+        <w:t xml:space="preserve">If we check each chunk of </w:t>
+      </w:r>
+      <w:proofErr w:type="gramStart"/>
+      <w:r>
+        <w:t>data</w:t>
+      </w:r>
+      <w:proofErr w:type="gramEnd"/>
+      <w:r>
+        <w:t xml:space="preserve"> we can see it</w:t>
       </w:r>
       <w:r>
         <w:t xml:space="preserve"> would be as the appropriate data type</w:t>
@@ -732,7 +774,15 @@
     </w:p>
     <w:p>
       <w:r>
-        <w:t>The int we used must have been a 32 bit integer as it takes up 4 bytes.</w:t>
+        <w:t xml:space="preserve">The int we used must have been a </w:t>
+      </w:r>
+      <w:proofErr w:type="gramStart"/>
+      <w:r>
+        <w:t>32 bit</w:t>
+      </w:r>
+      <w:proofErr w:type="gramEnd"/>
+      <w:r>
+        <w:t xml:space="preserve"> integer as it takes up 4 bytes.</w:t>
       </w:r>
     </w:p>
     <w:p>
@@ -832,8 +882,13 @@
       </w:r>
     </w:p>
     <w:p>
-      <w:r>
-        <w:t>So if we check the size again…</w:t>
+      <w:proofErr w:type="gramStart"/>
+      <w:r>
+        <w:t>So</w:t>
+      </w:r>
+      <w:proofErr w:type="gramEnd"/>
+      <w:r>
+        <w:t xml:space="preserve"> if we check the size again…</w:t>
       </w:r>
     </w:p>
     <w:p>
@@ -1354,6 +1409,148 @@
                     <a:xfrm>
                       <a:off x="0" y="0"/>
                       <a:ext cx="3219450" cy="1038225"/>
+                    </a:xfrm>
+                    <a:prstGeom prst="rect">
+                      <a:avLst/>
+                    </a:prstGeom>
+                  </pic:spPr>
+                </pic:pic>
+              </a:graphicData>
+            </a:graphic>
+          </wp:inline>
+        </w:drawing>
+      </w:r>
+    </w:p>
+    <w:p>
+      <w:pPr>
+        <w:ind w:left="360"/>
+      </w:pPr>
+    </w:p>
+    <w:p>
+      <w:pPr>
+        <w:ind w:left="360"/>
+        <w:rPr>
+          <w:b/>
+          <w:bCs/>
+        </w:rPr>
+      </w:pPr>
+      <w:r>
+        <w:rPr>
+          <w:b/>
+          <w:bCs/>
+        </w:rPr>
+        <w:t>Part C</w:t>
+      </w:r>
+    </w:p>
+    <w:p>
+      <w:pPr>
+        <w:pStyle w:val="ListParagraph"/>
+        <w:numPr>
+          <w:ilvl w:val="0"/>
+          <w:numId w:val="1"/>
+        </w:numPr>
+      </w:pPr>
+      <w:r>
+        <w:t>Created Json file</w:t>
+      </w:r>
+    </w:p>
+    <w:p>
+      <w:pPr>
+        <w:pStyle w:val="ListParagraph"/>
+        <w:numPr>
+          <w:ilvl w:val="0"/>
+          <w:numId w:val="1"/>
+        </w:numPr>
+      </w:pPr>
+      <w:r>
+        <w:t xml:space="preserve">Downloaded Json library </w:t>
+      </w:r>
+    </w:p>
+    <w:p>
+      <w:pPr>
+        <w:pStyle w:val="ListParagraph"/>
+        <w:numPr>
+          <w:ilvl w:val="0"/>
+          <w:numId w:val="1"/>
+        </w:numPr>
+      </w:pPr>
+      <w:r>
+        <w:t>Wrote code to read the file using library</w:t>
+      </w:r>
+    </w:p>
+    <w:p>
+      <w:r>
+        <w:rPr>
+          <w:noProof/>
+        </w:rPr>
+        <w:lastRenderedPageBreak/>
+        <w:drawing>
+          <wp:inline distT="0" distB="0" distL="0" distR="0" wp14:anchorId="569022F2" wp14:editId="72998BD5">
+            <wp:extent cx="3886200" cy="2295525"/>
+            <wp:effectExtent l="0" t="0" r="0" b="9525"/>
+            <wp:docPr id="20" name="Picture 20" descr="Text&#10;&#10;Description automatically generated"/>
+            <wp:cNvGraphicFramePr>
+              <a:graphicFrameLocks xmlns:a="http://schemas.openxmlformats.org/drawingml/2006/main" noChangeAspect="1"/>
+            </wp:cNvGraphicFramePr>
+            <a:graphic xmlns:a="http://schemas.openxmlformats.org/drawingml/2006/main">
+              <a:graphicData uri="http://schemas.openxmlformats.org/drawingml/2006/picture">
+                <pic:pic xmlns:pic="http://schemas.openxmlformats.org/drawingml/2006/picture">
+                  <pic:nvPicPr>
+                    <pic:cNvPr id="20" name="Picture 20" descr="Text&#10;&#10;Description automatically generated"/>
+                    <pic:cNvPicPr/>
+                  </pic:nvPicPr>
+                  <pic:blipFill>
+                    <a:blip r:embed="rId30"/>
+                    <a:stretch>
+                      <a:fillRect/>
+                    </a:stretch>
+                  </pic:blipFill>
+                  <pic:spPr>
+                    <a:xfrm>
+                      <a:off x="0" y="0"/>
+                      <a:ext cx="3886200" cy="2295525"/>
+                    </a:xfrm>
+                    <a:prstGeom prst="rect">
+                      <a:avLst/>
+                    </a:prstGeom>
+                  </pic:spPr>
+                </pic:pic>
+              </a:graphicData>
+            </a:graphic>
+          </wp:inline>
+        </w:drawing>
+      </w:r>
+    </w:p>
+    <w:p>
+      <w:r>
+        <w:rPr>
+          <w:noProof/>
+        </w:rPr>
+        <w:drawing>
+          <wp:inline distT="0" distB="0" distL="0" distR="0" wp14:anchorId="0EF3F266" wp14:editId="3FA6E389">
+            <wp:extent cx="3562350" cy="1685925"/>
+            <wp:effectExtent l="0" t="0" r="0" b="9525"/>
+            <wp:docPr id="24" name="Picture 24" descr="Text&#10;&#10;Description automatically generated"/>
+            <wp:cNvGraphicFramePr>
+              <a:graphicFrameLocks xmlns:a="http://schemas.openxmlformats.org/drawingml/2006/main" noChangeAspect="1"/>
+            </wp:cNvGraphicFramePr>
+            <a:graphic xmlns:a="http://schemas.openxmlformats.org/drawingml/2006/main">
+              <a:graphicData uri="http://schemas.openxmlformats.org/drawingml/2006/picture">
+                <pic:pic xmlns:pic="http://schemas.openxmlformats.org/drawingml/2006/picture">
+                  <pic:nvPicPr>
+                    <pic:cNvPr id="24" name="Picture 24" descr="Text&#10;&#10;Description automatically generated"/>
+                    <pic:cNvPicPr/>
+                  </pic:nvPicPr>
+                  <pic:blipFill>
+                    <a:blip r:embed="rId31"/>
+                    <a:stretch>
+                      <a:fillRect/>
+                    </a:stretch>
+                  </pic:blipFill>
+                  <pic:spPr>
+                    <a:xfrm>
+                      <a:off x="0" y="0"/>
+                      <a:ext cx="3562350" cy="1685925"/>
                     </a:xfrm>
                     <a:prstGeom prst="rect">
                       <a:avLst/>

</xml_diff>